<commit_message>
lol doc missed the repo
</commit_message>
<xml_diff>
--- a/HW3 Output.docx
+++ b/HW3 Output.docx
@@ -4,30 +4,38 @@
   <w:body>
     <w:p>
       <w:pPr>
-        <w:jc w:val="center"/>
-        <w:rPr>
-          <w:rFonts w:ascii="Times New Roman" w:hAnsi="Times New Roman" w:cs="Times New Roman"/>
-          <w:sz w:val="96"/>
-          <w:szCs w:val="96"/>
+        <w:ind w:left="2160" w:firstLine="720"/>
+        <w:rPr>
+          <w:rFonts w:ascii="Times New Roman" w:hAnsi="Times New Roman" w:cs="Times New Roman"/>
+          <w:sz w:val="72"/>
+          <w:szCs w:val="72"/>
         </w:rPr>
       </w:pPr>
+      <w:r>
+        <w:rPr>
+          <w:rFonts w:ascii="Times New Roman" w:hAnsi="Times New Roman" w:cs="Times New Roman"/>
+          <w:sz w:val="72"/>
+          <w:szCs w:val="72"/>
+        </w:rPr>
+        <w:t xml:space="preserve">COE 457 </w:t>
+      </w:r>
     </w:p>
     <w:p>
       <w:pPr>
         <w:jc w:val="center"/>
         <w:rPr>
           <w:rFonts w:ascii="Times New Roman" w:hAnsi="Times New Roman" w:cs="Times New Roman"/>
-          <w:sz w:val="96"/>
-          <w:szCs w:val="96"/>
+          <w:sz w:val="72"/>
+          <w:szCs w:val="72"/>
         </w:rPr>
       </w:pPr>
       <w:r>
         <w:rPr>
           <w:rFonts w:ascii="Times New Roman" w:hAnsi="Times New Roman" w:cs="Times New Roman"/>
-          <w:sz w:val="96"/>
-          <w:szCs w:val="96"/>
-        </w:rPr>
-        <w:t xml:space="preserve">COE 457 </w:t>
+          <w:sz w:val="72"/>
+          <w:szCs w:val="72"/>
+        </w:rPr>
+        <w:t xml:space="preserve">IoT </w:t>
       </w:r>
     </w:p>
     <w:p>
@@ -35,17 +43,17 @@
         <w:jc w:val="center"/>
         <w:rPr>
           <w:rFonts w:ascii="Times New Roman" w:hAnsi="Times New Roman" w:cs="Times New Roman"/>
-          <w:sz w:val="96"/>
-          <w:szCs w:val="96"/>
+          <w:sz w:val="72"/>
+          <w:szCs w:val="72"/>
         </w:rPr>
       </w:pPr>
       <w:r>
         <w:rPr>
           <w:rFonts w:ascii="Times New Roman" w:hAnsi="Times New Roman" w:cs="Times New Roman"/>
-          <w:sz w:val="96"/>
-          <w:szCs w:val="96"/>
-        </w:rPr>
-        <w:t xml:space="preserve">IoT </w:t>
+          <w:sz w:val="72"/>
+          <w:szCs w:val="72"/>
+        </w:rPr>
+        <w:t>HW3</w:t>
       </w:r>
     </w:p>
     <w:p>
@@ -53,35 +61,27 @@
         <w:jc w:val="center"/>
         <w:rPr>
           <w:rFonts w:ascii="Times New Roman" w:hAnsi="Times New Roman" w:cs="Times New Roman"/>
-          <w:sz w:val="96"/>
-          <w:szCs w:val="96"/>
+          <w:sz w:val="72"/>
+          <w:szCs w:val="72"/>
         </w:rPr>
       </w:pPr>
-      <w:r>
-        <w:rPr>
-          <w:rFonts w:ascii="Times New Roman" w:hAnsi="Times New Roman" w:cs="Times New Roman"/>
-          <w:sz w:val="96"/>
-          <w:szCs w:val="96"/>
-        </w:rPr>
-        <w:t>HW3</w:t>
-      </w:r>
     </w:p>
     <w:p>
       <w:pPr>
         <w:jc w:val="center"/>
         <w:rPr>
           <w:rFonts w:ascii="Times New Roman" w:hAnsi="Times New Roman" w:cs="Times New Roman"/>
-          <w:sz w:val="96"/>
-          <w:szCs w:val="96"/>
+          <w:sz w:val="72"/>
+          <w:szCs w:val="72"/>
         </w:rPr>
       </w:pPr>
       <w:r>
         <w:rPr>
           <w:rFonts w:ascii="Times New Roman" w:hAnsi="Times New Roman" w:cs="Times New Roman"/>
-          <w:sz w:val="96"/>
-          <w:szCs w:val="96"/>
-        </w:rPr>
-        <w:t>Mohammad Kharoof</w:t>
+          <w:sz w:val="72"/>
+          <w:szCs w:val="72"/>
+        </w:rPr>
+        <w:t>GitHub Repository:</w:t>
       </w:r>
     </w:p>
     <w:p>
@@ -89,17 +89,17 @@
         <w:jc w:val="center"/>
         <w:rPr>
           <w:rFonts w:ascii="Times New Roman" w:hAnsi="Times New Roman" w:cs="Times New Roman"/>
-          <w:sz w:val="96"/>
-          <w:szCs w:val="96"/>
+          <w:sz w:val="56"/>
+          <w:szCs w:val="56"/>
         </w:rPr>
       </w:pPr>
       <w:r>
         <w:rPr>
           <w:rFonts w:ascii="Times New Roman" w:hAnsi="Times New Roman" w:cs="Times New Roman"/>
-          <w:sz w:val="96"/>
-          <w:szCs w:val="96"/>
-        </w:rPr>
-        <w:t>73865</w:t>
+          <w:sz w:val="56"/>
+          <w:szCs w:val="56"/>
+        </w:rPr>
+        <w:t>https://github.com/MoeKharoof/HW3.git</w:t>
       </w:r>
     </w:p>
     <w:p>
@@ -107,15 +107,81 @@
         <w:jc w:val="center"/>
         <w:rPr>
           <w:rFonts w:ascii="Times New Roman" w:hAnsi="Times New Roman" w:cs="Times New Roman"/>
-          <w:sz w:val="96"/>
-          <w:szCs w:val="96"/>
+          <w:sz w:val="72"/>
+          <w:szCs w:val="72"/>
         </w:rPr>
       </w:pPr>
-      <w:r>
-        <w:rPr>
-          <w:rFonts w:ascii="Times New Roman" w:hAnsi="Times New Roman" w:cs="Times New Roman"/>
-          <w:sz w:val="96"/>
-          <w:szCs w:val="96"/>
+    </w:p>
+    <w:p>
+      <w:pPr>
+        <w:jc w:val="center"/>
+        <w:rPr>
+          <w:rFonts w:ascii="Times New Roman" w:hAnsi="Times New Roman" w:cs="Times New Roman"/>
+          <w:sz w:val="72"/>
+          <w:szCs w:val="72"/>
+        </w:rPr>
+      </w:pPr>
+      <w:r>
+        <w:rPr>
+          <w:rFonts w:ascii="Times New Roman" w:hAnsi="Times New Roman" w:cs="Times New Roman"/>
+          <w:sz w:val="72"/>
+          <w:szCs w:val="72"/>
+        </w:rPr>
+        <w:t xml:space="preserve">Mohammad </w:t>
+      </w:r>
+      <w:proofErr w:type="spellStart"/>
+      <w:r>
+        <w:rPr>
+          <w:rFonts w:ascii="Times New Roman" w:hAnsi="Times New Roman" w:cs="Times New Roman"/>
+          <w:sz w:val="72"/>
+          <w:szCs w:val="72"/>
+        </w:rPr>
+        <w:t>Kharoof</w:t>
+      </w:r>
+      <w:proofErr w:type="spellEnd"/>
+    </w:p>
+    <w:p>
+      <w:pPr>
+        <w:jc w:val="center"/>
+        <w:rPr>
+          <w:rFonts w:ascii="Times New Roman" w:hAnsi="Times New Roman" w:cs="Times New Roman"/>
+          <w:sz w:val="72"/>
+          <w:szCs w:val="72"/>
+        </w:rPr>
+      </w:pPr>
+      <w:r>
+        <w:rPr>
+          <w:rFonts w:ascii="Times New Roman" w:hAnsi="Times New Roman" w:cs="Times New Roman"/>
+          <w:sz w:val="72"/>
+          <w:szCs w:val="72"/>
+        </w:rPr>
+        <w:t>73865</w:t>
+      </w:r>
+    </w:p>
+    <w:p>
+      <w:pPr>
+        <w:jc w:val="center"/>
+        <w:rPr>
+          <w:rFonts w:ascii="Times New Roman" w:hAnsi="Times New Roman" w:cs="Times New Roman"/>
+          <w:sz w:val="72"/>
+          <w:szCs w:val="72"/>
+        </w:rPr>
+      </w:pPr>
+    </w:p>
+    <w:p>
+      <w:pPr>
+        <w:jc w:val="center"/>
+        <w:rPr>
+          <w:rFonts w:ascii="Times New Roman" w:hAnsi="Times New Roman" w:cs="Times New Roman"/>
+          <w:sz w:val="72"/>
+          <w:szCs w:val="72"/>
+        </w:rPr>
+      </w:pPr>
+      <w:r>
+        <w:rPr>
+          <w:rFonts w:ascii="Times New Roman" w:hAnsi="Times New Roman" w:cs="Times New Roman"/>
+          <w:sz w:val="72"/>
+          <w:szCs w:val="72"/>
         </w:rPr>
         <w:t>Due date: 12/3/2020</w:t>
       </w:r>
@@ -221,7 +287,15 @@
         </w:drawing>
       </w:r>
       <w:r>
-        <w:t>When a user isn’t signed in:</w:t>
+        <w:t xml:space="preserve">When a user </w:t>
+      </w:r>
+      <w:proofErr w:type="gramStart"/>
+      <w:r>
+        <w:t>isn’t</w:t>
+      </w:r>
+      <w:proofErr w:type="gramEnd"/>
+      <w:r>
+        <w:t xml:space="preserve"> signed in:</w:t>
       </w:r>
     </w:p>
     <w:p>
@@ -376,7 +450,15 @@
     <w:p>
       <w:r>
         <w:lastRenderedPageBreak/>
-        <w:t>N+1 logins:</w:t>
+        <w:t xml:space="preserve">N+1 </w:t>
+      </w:r>
+      <w:proofErr w:type="gramStart"/>
+      <w:r>
+        <w:t>logins</w:t>
+      </w:r>
+      <w:proofErr w:type="gramEnd"/>
+      <w:r>
+        <w:t>:</w:t>
       </w:r>
     </w:p>
     <w:p>
@@ -423,7 +505,15 @@
     </w:p>
     <w:p>
       <w:r>
-        <w:t>After clicking on logout the user gets redirected to the login page:</w:t>
+        <w:t xml:space="preserve">After clicking on </w:t>
+      </w:r>
+      <w:proofErr w:type="gramStart"/>
+      <w:r>
+        <w:t>logout</w:t>
+      </w:r>
+      <w:proofErr w:type="gramEnd"/>
+      <w:r>
+        <w:t xml:space="preserve"> the user gets redirected to the login page:</w:t>
       </w:r>
     </w:p>
     <w:p>

</xml_diff>